<commit_message>
Animation for card component
</commit_message>
<xml_diff>
--- a/Intruction Part 3.docx
+++ b/Intruction Part 3.docx
@@ -494,7 +494,9 @@
         </w:tblBorders>
         <w:tblLayout w:type="autofit"/>
         <w:tblCellMar>
+          <w:top w:w="0" w:type="dxa"/>
           <w:left w:w="108" w:type="dxa"/>
+          <w:bottom w:w="0" w:type="dxa"/>
           <w:right w:w="108" w:type="dxa"/>
         </w:tblCellMar>
       </w:tblPr>
@@ -512,7 +514,9 @@
             <w:insideV w:val="single" w:color="auto" w:sz="4" w:space="0"/>
           </w:tblBorders>
           <w:tblCellMar>
+            <w:top w:w="0" w:type="dxa"/>
             <w:left w:w="108" w:type="dxa"/>
+            <w:bottom w:w="0" w:type="dxa"/>
             <w:right w:w="108" w:type="dxa"/>
           </w:tblCellMar>
         </w:tblPrEx>
@@ -522,11 +526,13 @@
           </w:tcPr>
           <w:p>
             <w:pPr>
+              <w:widowControl w:val="0"/>
               <w:numPr>
                 <w:ilvl w:val="0"/>
                 <w:numId w:val="0"/>
               </w:numPr>
               <w:spacing w:line="360" w:lineRule="auto"/>
+              <w:jc w:val="both"/>
               <w:rPr>
                 <w:rFonts w:hint="default" w:ascii="Segoe UI" w:hAnsi="Segoe UI" w:cs="Segoe UI"/>
                 <w:vertAlign w:val="baseline"/>
@@ -544,11 +550,13 @@
           </w:p>
           <w:p>
             <w:pPr>
+              <w:widowControl w:val="0"/>
               <w:numPr>
                 <w:ilvl w:val="0"/>
                 <w:numId w:val="0"/>
               </w:numPr>
               <w:spacing w:line="360" w:lineRule="auto"/>
+              <w:jc w:val="both"/>
               <w:rPr>
                 <w:rFonts w:hint="default" w:ascii="Segoe UI" w:hAnsi="Segoe UI" w:cs="Segoe UI"/>
                 <w:vertAlign w:val="baseline"/>
@@ -566,11 +574,13 @@
           </w:p>
           <w:p>
             <w:pPr>
+              <w:widowControl w:val="0"/>
               <w:numPr>
                 <w:ilvl w:val="0"/>
                 <w:numId w:val="0"/>
               </w:numPr>
               <w:spacing w:line="360" w:lineRule="auto"/>
+              <w:jc w:val="both"/>
               <w:rPr>
                 <w:rFonts w:hint="default" w:ascii="Segoe UI" w:hAnsi="Segoe UI" w:cs="Segoe UI"/>
                 <w:vertAlign w:val="baseline"/>
@@ -588,11 +598,13 @@
           </w:p>
           <w:p>
             <w:pPr>
+              <w:widowControl w:val="0"/>
               <w:numPr>
                 <w:ilvl w:val="0"/>
                 <w:numId w:val="0"/>
               </w:numPr>
               <w:spacing w:line="360" w:lineRule="auto"/>
+              <w:jc w:val="both"/>
               <w:rPr>
                 <w:rFonts w:hint="default" w:ascii="Segoe UI" w:hAnsi="Segoe UI" w:cs="Segoe UI"/>
                 <w:vertAlign w:val="baseline"/>
@@ -610,11 +622,13 @@
           </w:p>
           <w:p>
             <w:pPr>
+              <w:widowControl w:val="0"/>
               <w:numPr>
                 <w:ilvl w:val="0"/>
                 <w:numId w:val="0"/>
               </w:numPr>
               <w:spacing w:line="360" w:lineRule="auto"/>
+              <w:jc w:val="both"/>
               <w:rPr>
                 <w:rFonts w:hint="default" w:ascii="Segoe UI" w:hAnsi="Segoe UI" w:cs="Segoe UI"/>
                 <w:vertAlign w:val="baseline"/>
@@ -921,8 +935,70 @@
           <w:lang w:val="en-US"/>
         </w:rPr>
       </w:pPr>
+      <w:r>
+        <w:rPr>
+          <w:rFonts w:hint="default"/>
+          <w:lang w:val="en-US"/>
+        </w:rPr>
+        <w:fldChar w:fldCharType="begin"/>
+      </w:r>
+      <w:r>
+        <w:rPr>
+          <w:rFonts w:hint="default"/>
+          <w:lang w:val="en-US"/>
+        </w:rPr>
+        <w:instrText xml:space="preserve"> HYPERLINK "https://www.youtube.com/watch?v=Y7Blm87AfW8&amp;list=PL_NVFNExoAxclqXo9fLAeP0G2Qp56Fu8C&amp;index=9" </w:instrText>
+      </w:r>
+      <w:r>
+        <w:rPr>
+          <w:rFonts w:hint="default"/>
+          <w:lang w:val="en-US"/>
+        </w:rPr>
+        <w:fldChar w:fldCharType="separate"/>
+      </w:r>
+      <w:r>
+        <w:rPr>
+          <w:rStyle w:val="5"/>
+          <w:rFonts w:hint="default"/>
+          <w:lang w:val="en-US"/>
+        </w:rPr>
+        <w:t>https://www.youtube.com/watch?v=Y7Blm87AfW8&amp;list=PL_NVFNExoAxclqXo9fLAeP0G2Qp56Fu8C&amp;index=9</w:t>
+      </w:r>
+      <w:r>
+        <w:rPr>
+          <w:rFonts w:hint="default"/>
+          <w:lang w:val="en-US"/>
+        </w:rPr>
+        <w:fldChar w:fldCharType="end"/>
+      </w:r>
+    </w:p>
+    <w:p>
+      <w:pPr>
+        <w:numPr>
+          <w:ilvl w:val="0"/>
+          <w:numId w:val="0"/>
+        </w:numPr>
+        <w:spacing w:line="360" w:lineRule="auto"/>
+        <w:rPr>
+          <w:rFonts w:hint="default"/>
+          <w:lang w:val="en-US"/>
+        </w:rPr>
+      </w:pPr>
       <w:bookmarkStart w:id="0" w:name="_GoBack"/>
       <w:bookmarkEnd w:id="0"/>
+    </w:p>
+    <w:p>
+      <w:pPr>
+        <w:numPr>
+          <w:ilvl w:val="0"/>
+          <w:numId w:val="0"/>
+        </w:numPr>
+        <w:spacing w:line="360" w:lineRule="auto"/>
+        <w:rPr>
+          <w:rFonts w:hint="default"/>
+          <w:lang w:val="en-US"/>
+        </w:rPr>
+      </w:pPr>
     </w:p>
     <w:sectPr>
       <w:pgSz w:w="11906" w:h="16838"/>

</xml_diff>